<commit_message>
Ajuste no label da imagem do ministério da educação. Configuração do horário de Brasília para composição do nome do arquivo.
</commit_message>
<xml_diff>
--- a/templates/template.docx
+++ b/templates/template.docx
@@ -30,18 +30,26 @@
           <w:szCs w:val="22"/>
         </w:rPr>
         <w:drawing>
-          <wp:anchor distT="0" distB="0" distL="114300" distR="114300" simplePos="0" relativeHeight="251665408" behindDoc="0" locked="1" layoutInCell="1" allowOverlap="1">
+          <wp:anchor distT="0" distB="0" distL="114300" distR="114300" simplePos="0" relativeHeight="251667456" behindDoc="0" locked="0" layoutInCell="1" allowOverlap="1">
             <wp:simplePos x="0" y="0"/>
             <wp:positionH relativeFrom="column">
-              <wp:posOffset>-1422</wp:posOffset>
+              <wp:posOffset>-1905</wp:posOffset>
             </wp:positionH>
-            <wp:positionV relativeFrom="topMargin">
-              <wp:posOffset>266131</wp:posOffset>
+            <wp:positionV relativeFrom="paragraph">
+              <wp:posOffset>-198120</wp:posOffset>
             </wp:positionV>
-            <wp:extent cx="6638992" cy="859809"/>
-            <wp:effectExtent l="19050" t="0" r="9458" b="0"/>
-            <wp:wrapNone/>
-            <wp:docPr id="28" name="Imagem 28"/>
+            <wp:extent cx="6638290" cy="852805"/>
+            <wp:effectExtent l="19050" t="0" r="0" b="0"/>
+            <wp:wrapThrough wrapText="bothSides">
+              <wp:wrapPolygon edited="0">
+                <wp:start x="-62" y="0"/>
+                <wp:lineTo x="-62" y="21230"/>
+                <wp:lineTo x="21571" y="21230"/>
+                <wp:lineTo x="21571" y="0"/>
+                <wp:lineTo x="-62" y="0"/>
+              </wp:wrapPolygon>
+            </wp:wrapThrough>
+            <wp:docPr id="1" name="Imagem 1"/>
             <wp:cNvGraphicFramePr>
               <a:graphicFrameLocks xmlns:a="http://schemas.openxmlformats.org/drawingml/2006/main" noChangeAspect="1"/>
             </wp:cNvGraphicFramePr>
@@ -49,7 +57,7 @@
               <a:graphicData uri="http://schemas.openxmlformats.org/drawingml/2006/picture">
                 <pic:pic xmlns:pic="http://schemas.openxmlformats.org/drawingml/2006/picture">
                   <pic:nvPicPr>
-                    <pic:cNvPr id="0" name="Picture 28"/>
+                    <pic:cNvPr id="0" name="Picture 1"/>
                     <pic:cNvPicPr>
                       <a:picLocks noChangeAspect="1" noChangeArrowheads="1"/>
                     </pic:cNvPicPr>
@@ -64,7 +72,7 @@
                   <pic:spPr bwMode="auto">
                     <a:xfrm>
                       <a:off x="0" y="0"/>
-                      <a:ext cx="6638992" cy="859809"/>
+                      <a:ext cx="6638290" cy="852805"/>
                     </a:xfrm>
                     <a:prstGeom prst="rect">
                       <a:avLst/>

</xml_diff>

<commit_message>
Criação da consulta pelo Hash Code
</commit_message>
<xml_diff>
--- a/templates/template.docx
+++ b/templates/template.docx
@@ -289,12 +289,11 @@
         <w:rPr>
           <w:rFonts w:ascii="Arial" w:eastAsia="Arial" w:hAnsi="Arial" w:cs="Arial"/>
           <w:b/>
-          <w:color w:val="222222"/>
-          <w:sz w:val="24"/>
-          <w:szCs w:val="24"/>
-          <w:highlight w:val="white"/>
-        </w:rPr>
-        <w:t>156.123.657-99</w:t>
+          <w:color w:val="000000"/>
+          <w:sz w:val="24"/>
+          <w:szCs w:val="24"/>
+        </w:rPr>
+        <w:t>${CPF}</w:t>
       </w:r>
       <w:r>
         <w:rPr>
@@ -427,14 +426,41 @@
     <w:p>
       <w:pPr>
         <w:pStyle w:val="normal0"/>
-        <w:jc w:val="center"/>
-        <w:rPr>
-          <w:rFonts w:ascii="Arial" w:eastAsia="Arial" w:hAnsi="Arial" w:cs="Arial"/>
-          <w:color w:val="000000"/>
-          <w:sz w:val="24"/>
-          <w:szCs w:val="24"/>
-        </w:rPr>
-      </w:pPr>
+        <w:jc w:val="left"/>
+        <w:rPr>
+          <w:rFonts w:ascii="Arial" w:eastAsia="Arial" w:hAnsi="Arial" w:cs="Arial"/>
+          <w:color w:val="000000"/>
+          <w:sz w:val="14"/>
+          <w:szCs w:val="24"/>
+        </w:rPr>
+      </w:pPr>
+      <w:r>
+        <w:rPr>
+          <w:rFonts w:ascii="Arial" w:eastAsia="Arial" w:hAnsi="Arial" w:cs="Arial"/>
+          <w:color w:val="000000"/>
+          <w:sz w:val="14"/>
+          <w:szCs w:val="24"/>
+        </w:rPr>
+        <w:t xml:space="preserve">HashCode: </w:t>
+      </w:r>
+      <w:r>
+        <w:rPr>
+          <w:rFonts w:ascii="Arial" w:eastAsia="Arial" w:hAnsi="Arial" w:cs="Arial"/>
+          <w:color w:val="000000"/>
+          <w:sz w:val="14"/>
+          <w:szCs w:val="24"/>
+        </w:rPr>
+        <w:t>$</w:t>
+      </w:r>
+      <w:r>
+        <w:rPr>
+          <w:rFonts w:ascii="Arial" w:eastAsia="Arial" w:hAnsi="Arial" w:cs="Arial"/>
+          <w:color w:val="000000"/>
+          <w:sz w:val="14"/>
+          <w:szCs w:val="24"/>
+        </w:rPr>
+        <w:t>{CODE_ID}</w:t>
+      </w:r>
     </w:p>
     <w:p>
       <w:pPr>

</xml_diff>

<commit_message>
Adição do plugin para geração de QRCode. Teste de QRCode adicionado na geração do PDF.
</commit_message>
<xml_diff>
--- a/templates/template.docx
+++ b/templates/template.docx
@@ -426,84 +426,60 @@
     <w:p>
       <w:pPr>
         <w:pStyle w:val="normal0"/>
+        <w:jc w:val="center"/>
+        <w:rPr>
+          <w:rFonts w:ascii="Arial" w:eastAsia="Arial" w:hAnsi="Arial" w:cs="Arial"/>
+          <w:color w:val="000000"/>
+          <w:sz w:val="24"/>
+          <w:szCs w:val="24"/>
+        </w:rPr>
+      </w:pPr>
+    </w:p>
+    <w:p>
+      <w:pPr>
+        <w:pStyle w:val="normal0"/>
+        <w:jc w:val="center"/>
+        <w:rPr>
+          <w:rFonts w:ascii="Arial" w:eastAsia="Arial" w:hAnsi="Arial" w:cs="Arial"/>
+          <w:color w:val="000000"/>
+          <w:sz w:val="24"/>
+          <w:szCs w:val="24"/>
+        </w:rPr>
+      </w:pPr>
+    </w:p>
+    <w:p>
+      <w:pPr>
+        <w:pStyle w:val="normal0"/>
+        <w:jc w:val="center"/>
+        <w:rPr>
+          <w:rFonts w:ascii="Arial" w:eastAsia="Arial" w:hAnsi="Arial" w:cs="Arial"/>
+          <w:color w:val="000000"/>
+          <w:sz w:val="24"/>
+          <w:szCs w:val="24"/>
+        </w:rPr>
+      </w:pPr>
+    </w:p>
+    <w:p>
+      <w:pPr>
+        <w:pStyle w:val="normal0"/>
+        <w:jc w:val="center"/>
+        <w:rPr>
+          <w:rFonts w:ascii="Arial" w:eastAsia="Arial" w:hAnsi="Arial" w:cs="Arial"/>
+          <w:color w:val="000000"/>
+          <w:sz w:val="24"/>
+          <w:szCs w:val="24"/>
+          <w:u w:val="single"/>
+        </w:rPr>
+      </w:pPr>
+    </w:p>
+    <w:p>
+      <w:pPr>
+        <w:pStyle w:val="normal0"/>
         <w:jc w:val="left"/>
         <w:rPr>
           <w:rFonts w:ascii="Arial" w:eastAsia="Arial" w:hAnsi="Arial" w:cs="Arial"/>
           <w:color w:val="000000"/>
           <w:sz w:val="14"/>
-          <w:szCs w:val="24"/>
-        </w:rPr>
-      </w:pPr>
-      <w:r>
-        <w:rPr>
-          <w:rFonts w:ascii="Arial" w:eastAsia="Arial" w:hAnsi="Arial" w:cs="Arial"/>
-          <w:color w:val="000000"/>
-          <w:sz w:val="14"/>
-          <w:szCs w:val="24"/>
-        </w:rPr>
-        <w:t xml:space="preserve">HashCode: </w:t>
-      </w:r>
-      <w:r>
-        <w:rPr>
-          <w:rFonts w:ascii="Arial" w:eastAsia="Arial" w:hAnsi="Arial" w:cs="Arial"/>
-          <w:color w:val="000000"/>
-          <w:sz w:val="14"/>
-          <w:szCs w:val="24"/>
-        </w:rPr>
-        <w:t>$</w:t>
-      </w:r>
-      <w:r>
-        <w:rPr>
-          <w:rFonts w:ascii="Arial" w:eastAsia="Arial" w:hAnsi="Arial" w:cs="Arial"/>
-          <w:color w:val="000000"/>
-          <w:sz w:val="14"/>
-          <w:szCs w:val="24"/>
-        </w:rPr>
-        <w:t>{CODE_ID}</w:t>
-      </w:r>
-    </w:p>
-    <w:p>
-      <w:pPr>
-        <w:pStyle w:val="normal0"/>
-        <w:jc w:val="center"/>
-        <w:rPr>
-          <w:rFonts w:ascii="Arial" w:eastAsia="Arial" w:hAnsi="Arial" w:cs="Arial"/>
-          <w:color w:val="000000"/>
-          <w:sz w:val="24"/>
-          <w:szCs w:val="24"/>
-        </w:rPr>
-      </w:pPr>
-    </w:p>
-    <w:p>
-      <w:pPr>
-        <w:pStyle w:val="normal0"/>
-        <w:jc w:val="center"/>
-        <w:rPr>
-          <w:rFonts w:ascii="Arial" w:eastAsia="Arial" w:hAnsi="Arial" w:cs="Arial"/>
-          <w:color w:val="000000"/>
-          <w:sz w:val="24"/>
-          <w:szCs w:val="24"/>
-        </w:rPr>
-      </w:pPr>
-    </w:p>
-    <w:p>
-      <w:pPr>
-        <w:pStyle w:val="normal0"/>
-        <w:jc w:val="center"/>
-        <w:rPr>
-          <w:rFonts w:ascii="Arial" w:eastAsia="Arial" w:hAnsi="Arial" w:cs="Arial"/>
-          <w:color w:val="000000"/>
-          <w:sz w:val="24"/>
-          <w:szCs w:val="24"/>
-        </w:rPr>
-      </w:pPr>
-    </w:p>
-    <w:p>
-      <w:pPr>
-        <w:pStyle w:val="normal0"/>
-        <w:jc w:val="center"/>
-        <w:rPr>
-          <w:sz w:val="24"/>
           <w:szCs w:val="24"/>
         </w:rPr>
       </w:pPr>
@@ -517,12 +493,12 @@
           <wp:anchor distT="0" distB="0" distL="114300" distR="114300" simplePos="0" relativeHeight="251666432" behindDoc="0" locked="1" layoutInCell="1" allowOverlap="1">
             <wp:simplePos x="0" y="0"/>
             <wp:positionH relativeFrom="column">
-              <wp:posOffset>-28717</wp:posOffset>
+              <wp:posOffset>-29210</wp:posOffset>
             </wp:positionH>
             <wp:positionV relativeFrom="bottomMargin">
-              <wp:posOffset>-3499760</wp:posOffset>
+              <wp:posOffset>-2141855</wp:posOffset>
             </wp:positionV>
-            <wp:extent cx="6675177" cy="518615"/>
+            <wp:extent cx="6675120" cy="518160"/>
             <wp:effectExtent l="19050" t="0" r="0" b="0"/>
             <wp:wrapNone/>
             <wp:docPr id="31" name="Imagem 31"/>
@@ -548,7 +524,7 @@
                   <pic:spPr bwMode="auto">
                     <a:xfrm>
                       <a:off x="0" y="0"/>
-                      <a:ext cx="6675177" cy="518615"/>
+                      <a:ext cx="6675120" cy="518160"/>
                     </a:xfrm>
                     <a:prstGeom prst="rect">
                       <a:avLst/>
@@ -1071,6 +1047,17 @@
       <w:rFonts w:ascii="Tahoma" w:hAnsi="Tahoma" w:cs="Tahoma"/>
       <w:sz w:val="16"/>
       <w:szCs w:val="16"/>
+    </w:rPr>
+  </w:style>
+  <w:style w:type="character" w:styleId="Hyperlink">
+    <w:name w:val="Hyperlink"/>
+    <w:basedOn w:val="Fontepargpadro"/>
+    <w:uiPriority w:val="99"/>
+    <w:unhideWhenUsed/>
+    <w:rsid w:val="00C04AEA"/>
+    <w:rPr>
+      <w:color w:val="0000FF" w:themeColor="hyperlink"/>
+      <w:u w:val="single"/>
     </w:rPr>
   </w:style>
 </w:styles>

</xml_diff>